<commit_message>
Added messages to tests
</commit_message>
<xml_diff>
--- a/res/Project Submission.docx
+++ b/res/Project Submission.docx
@@ -16,6 +16,66 @@
       </w:pPr>
       <w:r>
         <w:t>Production Code</w:t>
+      </w:r>
+    </w:p>
+    <w:p/>
+    <w:p>
+      <w:pPr>
+        <w:pStyle w:val="Heading3"/>
+      </w:pPr>
+      <w:r>
+        <w:t>Card</w:t>
+      </w:r>
+    </w:p>
+    <w:p/>
+    <w:p>
+      <w:pPr>
+        <w:pStyle w:val="Heading3"/>
+      </w:pPr>
+      <w:proofErr w:type="spellStart"/>
+      <w:r>
+        <w:t>CardDeck</w:t>
+      </w:r>
+      <w:proofErr w:type="spellEnd"/>
+    </w:p>
+    <w:p/>
+    <w:p>
+      <w:pPr>
+        <w:pStyle w:val="Heading3"/>
+      </w:pPr>
+      <w:proofErr w:type="spellStart"/>
+      <w:r>
+        <w:t>CardGame</w:t>
+      </w:r>
+      <w:proofErr w:type="spellEnd"/>
+    </w:p>
+    <w:p/>
+    <w:p>
+      <w:pPr>
+        <w:pStyle w:val="Heading3"/>
+      </w:pPr>
+      <w:proofErr w:type="spellStart"/>
+      <w:r>
+        <w:t>FileEditor</w:t>
+      </w:r>
+      <w:proofErr w:type="spellEnd"/>
+    </w:p>
+    <w:p/>
+    <w:p>
+      <w:pPr>
+        <w:pStyle w:val="Heading3"/>
+      </w:pPr>
+      <w:r>
+        <w:t>Pack</w:t>
+      </w:r>
+    </w:p>
+    <w:p/>
+    <w:p>
+      <w:pPr>
+        <w:pStyle w:val="Heading3"/>
+      </w:pPr>
+      <w:r>
+        <w:t>Player</w:t>
       </w:r>
     </w:p>
     <w:p/>
@@ -503,10 +563,9 @@
     <w:next w:val="Normal"/>
     <w:link w:val="Heading3Char"/>
     <w:uiPriority w:val="9"/>
-    <w:semiHidden/>
     <w:unhideWhenUsed/>
     <w:qFormat/>
-    <w:rsid w:val="00962A12"/>
+    <w:rsid w:val="00090D7B"/>
     <w:pPr>
       <w:keepNext/>
       <w:keepLines/>
@@ -515,7 +574,7 @@
     </w:pPr>
     <w:rPr>
       <w:rFonts w:eastAsiaTheme="majorEastAsia" w:cstheme="majorBidi"/>
-      <w:color w:val="0F4761" w:themeColor="accent1" w:themeShade="BF"/>
+      <w:b/>
       <w:sz w:val="28"/>
       <w:szCs w:val="28"/>
     </w:rPr>
@@ -714,11 +773,10 @@
     <w:basedOn w:val="DefaultParagraphFont"/>
     <w:link w:val="Heading3"/>
     <w:uiPriority w:val="9"/>
-    <w:semiHidden/>
-    <w:rsid w:val="00962A12"/>
-    <w:rPr>
-      <w:rFonts w:eastAsiaTheme="majorEastAsia" w:cstheme="majorBidi"/>
-      <w:color w:val="0F4761" w:themeColor="accent1" w:themeShade="BF"/>
+    <w:rsid w:val="00090D7B"/>
+    <w:rPr>
+      <w:rFonts w:eastAsiaTheme="majorEastAsia" w:cstheme="majorBidi"/>
+      <w:b/>
       <w:sz w:val="28"/>
       <w:szCs w:val="28"/>
     </w:rPr>

</xml_diff>